<commit_message>
Forgot to commit again
</commit_message>
<xml_diff>
--- a/6 семестр/ИАД/лабы/ЛР 2/ЛАБ ИАД 2.docx
+++ b/6 семестр/ИАД/лабы/ЛР 2/ЛАБ ИАД 2.docx
@@ -1,6 +1,6 @@
 
 <file path=word/document.xml><?xml version="1.0" encoding="utf-8"?>
-<w:document xmlns:wpc="http://schemas.microsoft.com/office/word/2010/wordprocessingCanvas" xmlns:cx="http://schemas.microsoft.com/office/drawing/2014/chartex" xmlns:cx1="http://schemas.microsoft.com/office/drawing/2015/9/8/chartex" xmlns:cx2="http://schemas.microsoft.com/office/drawing/2015/10/21/chartex" xmlns:cx3="http://schemas.microsoft.com/office/drawing/2016/5/9/chartex" xmlns:cx4="http://schemas.microsoft.com/office/drawing/2016/5/10/chartex" xmlns:cx5="http://schemas.microsoft.com/office/drawing/2016/5/11/chartex" xmlns:cx6="http://schemas.microsoft.com/office/drawing/2016/5/12/chartex" xmlns:cx7="http://schemas.microsoft.com/office/drawing/2016/5/13/chartex" xmlns:cx8="http://schemas.microsoft.com/office/drawing/2016/5/14/chartex" xmlns:mc="http://schemas.openxmlformats.org/markup-compatibility/2006" xmlns:aink="http://schemas.microsoft.com/office/drawing/2016/ink" xmlns:am3d="http://schemas.microsoft.com/office/drawing/2017/model3d" xmlns:o="urn:schemas-microsoft-com:office:office" xmlns:oel="http://schemas.microsoft.com/office/2019/extlst" xmlns:r="http://schemas.openxmlformats.org/officeDocument/2006/relationships" xmlns:m="http://schemas.openxmlformats.org/officeDocument/2006/math" xmlns:v="urn:schemas-microsoft-com:vml" xmlns:wp14="http://schemas.microsoft.com/office/word/2010/wordprocessingDrawing" xmlns:wp="http://schemas.openxmlformats.org/drawingml/2006/wordprocessingDrawing" xmlns:w10="urn:schemas-microsoft-com:office:word" xmlns:w="http://schemas.openxmlformats.org/wordprocessingml/2006/main" xmlns:w14="http://schemas.microsoft.com/office/word/2010/wordml" xmlns:w15="http://schemas.microsoft.com/office/word/2012/wordml" xmlns:w16cex="http://schemas.microsoft.com/office/word/2018/wordml/cex" xmlns:w16cid="http://schemas.microsoft.com/office/word/2016/wordml/cid" xmlns:w16="http://schemas.microsoft.com/office/word/2018/wordml" xmlns:w16sdtdh="http://schemas.microsoft.com/office/word/2020/wordml/sdtdatahash" xmlns:w16se="http://schemas.microsoft.com/office/word/2015/wordml/symex" xmlns:wpg="http://schemas.microsoft.com/office/word/2010/wordprocessingGroup" xmlns:wpi="http://schemas.microsoft.com/office/word/2010/wordprocessingInk" xmlns:wne="http://schemas.microsoft.com/office/word/2006/wordml" xmlns:wps="http://schemas.microsoft.com/office/word/2010/wordprocessingShape" mc:Ignorable="w14 w15 w16se w16cid w16 w16cex w16sdtdh wp14">
+<w:document xmlns:wpc="http://schemas.microsoft.com/office/word/2010/wordprocessingCanvas" xmlns:cx="http://schemas.microsoft.com/office/drawing/2014/chartex" xmlns:cx1="http://schemas.microsoft.com/office/drawing/2015/9/8/chartex" xmlns:cx2="http://schemas.microsoft.com/office/drawing/2015/10/21/chartex" xmlns:cx3="http://schemas.microsoft.com/office/drawing/2016/5/9/chartex" xmlns:cx4="http://schemas.microsoft.com/office/drawing/2016/5/10/chartex" xmlns:cx5="http://schemas.microsoft.com/office/drawing/2016/5/11/chartex" xmlns:cx6="http://schemas.microsoft.com/office/drawing/2016/5/12/chartex" xmlns:cx7="http://schemas.microsoft.com/office/drawing/2016/5/13/chartex" xmlns:cx8="http://schemas.microsoft.com/office/drawing/2016/5/14/chartex" xmlns:mc="http://schemas.openxmlformats.org/markup-compatibility/2006" xmlns:aink="http://schemas.microsoft.com/office/drawing/2016/ink" xmlns:am3d="http://schemas.microsoft.com/office/drawing/2017/model3d" xmlns:o="urn:schemas-microsoft-com:office:office" xmlns:oel="http://schemas.microsoft.com/office/2019/extlst" xmlns:r="http://schemas.openxmlformats.org/officeDocument/2006/relationships" xmlns:m="http://schemas.openxmlformats.org/officeDocument/2006/math" xmlns:v="urn:schemas-microsoft-com:vml" xmlns:wp14="http://schemas.microsoft.com/office/word/2010/wordprocessingDrawing" xmlns:wp="http://schemas.openxmlformats.org/drawingml/2006/wordprocessingDrawing" xmlns:w10="urn:schemas-microsoft-com:office:word" xmlns:w="http://schemas.openxmlformats.org/wordprocessingml/2006/main" xmlns:w14="http://schemas.microsoft.com/office/word/2010/wordml" xmlns:w15="http://schemas.microsoft.com/office/word/2012/wordml" xmlns:w16cex="http://schemas.microsoft.com/office/word/2018/wordml/cex" xmlns:w16cid="http://schemas.microsoft.com/office/word/2016/wordml/cid" xmlns:w16="http://schemas.microsoft.com/office/word/2018/wordml" xmlns:w16du="http://schemas.microsoft.com/office/word/2023/wordml/word16du" xmlns:w16sdtdh="http://schemas.microsoft.com/office/word/2020/wordml/sdtdatahash" xmlns:w16se="http://schemas.microsoft.com/office/word/2015/wordml/symex" xmlns:wpg="http://schemas.microsoft.com/office/word/2010/wordprocessingGroup" xmlns:wpi="http://schemas.microsoft.com/office/word/2010/wordprocessingInk" xmlns:wne="http://schemas.microsoft.com/office/word/2006/wordml" xmlns:wps="http://schemas.microsoft.com/office/word/2010/wordprocessingShape" mc:Ignorable="w14 w15 w16se w16cid w16 w16cex w16sdtdh w16du wp14">
   <w:body>
     <w:p>
       <w:pPr>
@@ -1127,7 +1127,7 @@
                 <w:noProof/>
                 <w:webHidden/>
               </w:rPr>
-              <w:t>15</w:t>
+              <w:t>20</w:t>
             </w:r>
             <w:r>
               <w:rPr>
@@ -1215,7 +1215,7 @@
                 <w:noProof/>
                 <w:webHidden/>
               </w:rPr>
-              <w:t>15</w:t>
+              <w:t>20</w:t>
             </w:r>
             <w:r>
               <w:rPr>
@@ -3873,6 +3873,9 @@
     <w:p>
       <w:pPr>
         <w:pStyle w:val="af"/>
+        <w:rPr>
+          <w:lang w:val="en-US"/>
+        </w:rPr>
       </w:pPr>
       <w:proofErr w:type="gramStart"/>
       <w:r>
@@ -3882,6 +3885,9 @@
         <w:t>plot</w:t>
       </w:r>
       <w:r>
+        <w:rPr>
+          <w:lang w:val="en-US"/>
+        </w:rPr>
         <w:t>(</w:t>
       </w:r>
       <w:proofErr w:type="gramEnd"/>
@@ -3892,6 +3898,9 @@
         <w:t>dose</w:t>
       </w:r>
       <w:r>
+        <w:rPr>
+          <w:lang w:val="en-US"/>
+        </w:rPr>
         <w:t xml:space="preserve">, </w:t>
       </w:r>
       <w:proofErr w:type="spellStart"/>
@@ -3903,6 +3912,9 @@
       </w:r>
       <w:proofErr w:type="spellEnd"/>
       <w:r>
+        <w:rPr>
+          <w:lang w:val="en-US"/>
+        </w:rPr>
         <w:t xml:space="preserve">, </w:t>
       </w:r>
       <w:r>
@@ -3912,6 +3924,9 @@
         <w:t>type</w:t>
       </w:r>
       <w:r>
+        <w:rPr>
+          <w:lang w:val="en-US"/>
+        </w:rPr>
         <w:t>="</w:t>
       </w:r>
       <w:r>
@@ -3921,6 +3936,9 @@
         <w:t>b</w:t>
       </w:r>
       <w:r>
+        <w:rPr>
+          <w:lang w:val="en-US"/>
+        </w:rPr>
         <w:t xml:space="preserve">", </w:t>
       </w:r>
       <w:proofErr w:type="spellStart"/>
@@ -3932,6 +3950,9 @@
       </w:r>
       <w:proofErr w:type="spellEnd"/>
       <w:r>
+        <w:rPr>
+          <w:lang w:val="en-US"/>
+        </w:rPr>
         <w:t xml:space="preserve">=11, </w:t>
       </w:r>
       <w:proofErr w:type="spellStart"/>
@@ -3943,6 +3964,9 @@
       </w:r>
       <w:proofErr w:type="spellEnd"/>
       <w:r>
+        <w:rPr>
+          <w:lang w:val="en-US"/>
+        </w:rPr>
         <w:t xml:space="preserve">=3, </w:t>
       </w:r>
       <w:proofErr w:type="spellStart"/>
@@ -3954,6 +3978,9 @@
       </w:r>
       <w:proofErr w:type="spellEnd"/>
       <w:r>
+        <w:rPr>
+          <w:lang w:val="en-US"/>
+        </w:rPr>
         <w:t xml:space="preserve">=3, </w:t>
       </w:r>
       <w:proofErr w:type="spellStart"/>
@@ -3965,10 +3992,19 @@
       </w:r>
       <w:proofErr w:type="spellEnd"/>
       <w:r>
+        <w:rPr>
+          <w:lang w:val="en-US"/>
+        </w:rPr>
         <w:t>=1.5)</w:t>
       </w:r>
     </w:p>
-    <w:p/>
+    <w:p>
+      <w:pPr>
+        <w:rPr>
+          <w:lang w:val="en-US"/>
+        </w:rPr>
+      </w:pPr>
+    </w:p>
     <w:p>
       <w:pPr>
         <w:ind w:firstLine="0"/>
@@ -6828,8 +6864,8 @@
         </w:rPr>
         <w:lastRenderedPageBreak/>
         <w:drawing>
-          <wp:inline distT="0" distB="0" distL="0" distR="0" wp14:anchorId="152089D2" wp14:editId="1D05C3ED">
-            <wp:extent cx="2743200" cy="2839977"/>
+          <wp:inline distT="0" distB="0" distL="0" distR="0" wp14:anchorId="152089D2" wp14:editId="783B6DC2">
+            <wp:extent cx="3127513" cy="3237849"/>
             <wp:effectExtent l="0" t="0" r="0" b="0"/>
             <wp:docPr id="664155028" name="Рисунок 1"/>
             <wp:cNvGraphicFramePr>
@@ -6851,7 +6887,7 @@
                   <pic:spPr>
                     <a:xfrm>
                       <a:off x="0" y="0"/>
-                      <a:ext cx="2751693" cy="2848770"/>
+                      <a:ext cx="3144109" cy="3255030"/>
                     </a:xfrm>
                     <a:prstGeom prst="rect">
                       <a:avLst/>
@@ -7277,13 +7313,8 @@
         <w:jc w:val="center"/>
       </w:pPr>
       <w:r>
-        <w:t xml:space="preserve">Рисунок 26 – Матрица корреляций </w:t>
-      </w:r>
-      <w:proofErr w:type="spellStart"/>
-      <w:r>
-        <w:t>Спирмена</w:t>
-      </w:r>
-      <w:proofErr w:type="spellEnd"/>
+        <w:t>Рисунок 26 – Матрица корреляций Спирмена</w:t>
+      </w:r>
     </w:p>
     <w:p/>
     <w:p>
@@ -7304,7 +7335,7 @@
         <w:ind w:left="0" w:firstLine="709"/>
       </w:pPr>
       <w:r>
-        <w:t>Индекс качества жизни – покупательная способность (0.8928)</w:t>
+        <w:t>Индекс качества жизни – покупательная способность</w:t>
       </w:r>
     </w:p>
     <w:p>
@@ -7320,13 +7351,7 @@
         <w:ind w:left="0" w:firstLine="709"/>
       </w:pPr>
       <w:r>
-        <w:t>Индекс качества жизни – стоимость жизни (0.</w:t>
-      </w:r>
-      <w:r>
-        <w:t>7965</w:t>
-      </w:r>
-      <w:r>
-        <w:t>)</w:t>
+        <w:t>Индекс качества жизни – стоимость жизни</w:t>
       </w:r>
     </w:p>
     <w:p>
@@ -7342,13 +7367,7 @@
         <w:ind w:left="0" w:firstLine="709"/>
       </w:pPr>
       <w:r>
-        <w:t>Стоимость жизни – покупательная способность (0.78</w:t>
-      </w:r>
-      <w:r>
-        <w:t>22</w:t>
-      </w:r>
-      <w:r>
-        <w:t>)</w:t>
+        <w:t xml:space="preserve">Стоимость жизни – покупательная способность </w:t>
       </w:r>
     </w:p>
     <w:p>
@@ -7371,16 +7390,7 @@
         <w:t>Стоимость жизни</w:t>
       </w:r>
       <w:r>
-        <w:t xml:space="preserve"> – климат (0.0</w:t>
-      </w:r>
-      <w:r>
-        <w:rPr>
-          <w:lang w:val="en-US"/>
-        </w:rPr>
-        <w:t>028</w:t>
-      </w:r>
-      <w:r>
-        <w:t>)</w:t>
+        <w:t xml:space="preserve"> – климат </w:t>
       </w:r>
     </w:p>
     <w:p>
@@ -7395,19 +7405,7 @@
         <w:t xml:space="preserve">Индекс качества жизни </w:t>
       </w:r>
       <w:r>
-        <w:t>– климат (</w:t>
-      </w:r>
-      <w:r>
-        <w:t>-</w:t>
-      </w:r>
-      <w:r>
-        <w:t>0.</w:t>
-      </w:r>
-      <w:r>
-        <w:t>1011</w:t>
-      </w:r>
-      <w:r>
-        <w:t>)</w:t>
+        <w:t xml:space="preserve">– климат </w:t>
       </w:r>
     </w:p>
     <w:p>
@@ -7422,24 +7420,30 @@
         <w:t>Покупательная способность</w:t>
       </w:r>
       <w:r>
-        <w:t xml:space="preserve"> – климат (</w:t>
-      </w:r>
-      <w:r>
-        <w:t>-</w:t>
-      </w:r>
-      <w:r>
-        <w:t>0.</w:t>
-      </w:r>
-      <w:r>
-        <w:t>2333</w:t>
-      </w:r>
-      <w:r>
-        <w:t>)</w:t>
-      </w:r>
-    </w:p>
-    <w:p>
-      <w:r>
-        <w:t xml:space="preserve">Результаты, полученные для указанных параметров, были отображены на графиках разброса (рисунок </w:t>
+        <w:t xml:space="preserve"> – климат</w:t>
+      </w:r>
+    </w:p>
+    <w:p>
+      <w:r>
+        <w:t>Результаты, полученные для параметров</w:t>
+      </w:r>
+      <w:r>
+        <w:t xml:space="preserve"> </w:t>
+      </w:r>
+      <w:r>
+        <w:rPr>
+          <w:lang w:val="en-US"/>
+        </w:rPr>
+        <w:t>c</w:t>
+      </w:r>
+      <w:r>
+        <w:t xml:space="preserve"> </w:t>
+      </w:r>
+      <w:r>
+        <w:t>наиболее сильной связью</w:t>
+      </w:r>
+      <w:r>
+        <w:t xml:space="preserve">, были отображены на графиках разброса (рисунок </w:t>
       </w:r>
       <w:r>
         <w:t>27</w:t>
@@ -7459,8 +7463,8 @@
           <w:noProof/>
         </w:rPr>
         <w:drawing>
-          <wp:inline distT="0" distB="0" distL="0" distR="0" wp14:anchorId="429A6627" wp14:editId="6A7E9407">
-            <wp:extent cx="3336695" cy="3346450"/>
+          <wp:inline distT="0" distB="0" distL="0" distR="0" wp14:anchorId="429A6627" wp14:editId="19641A3D">
+            <wp:extent cx="3395881" cy="3405809"/>
             <wp:effectExtent l="0" t="0" r="0" b="0"/>
             <wp:docPr id="998114520" name="Рисунок 1"/>
             <wp:cNvGraphicFramePr>
@@ -7482,7 +7486,7 @@
                   <pic:spPr>
                     <a:xfrm>
                       <a:off x="0" y="0"/>
-                      <a:ext cx="3346841" cy="3356626"/>
+                      <a:ext cx="3421445" cy="3431448"/>
                     </a:xfrm>
                     <a:prstGeom prst="rect">
                       <a:avLst/>
@@ -7514,17 +7518,74 @@
     <w:p>
       <w:r>
         <w:lastRenderedPageBreak/>
-        <w:t xml:space="preserve">Для пар показателей с наибольшей связью был найден уровень значимости коэффициента корреляции. Полученные значения указывают на то, что показатели действительно обладают сильной положительной связью, нулевая гипотеза может быть отклонена в пользу альтернативной. </w:t>
+        <w:t xml:space="preserve">Были рассмотрены пары показателей </w:t>
+      </w:r>
+      <w:r>
+        <w:t>с наибольш</w:t>
+      </w:r>
+      <w:r>
+        <w:t>ими</w:t>
+      </w:r>
+      <w:r>
+        <w:t xml:space="preserve"> </w:t>
+      </w:r>
+      <w:r>
+        <w:t xml:space="preserve">коэффициентами </w:t>
+      </w:r>
+      <w:r>
+        <w:t>корреляци</w:t>
+      </w:r>
+      <w:r>
+        <w:t>и</w:t>
+      </w:r>
+      <w:r>
+        <w:t>.</w:t>
+      </w:r>
+      <w:r>
+        <w:t xml:space="preserve"> Все три пары обладают </w:t>
+      </w:r>
+      <w:r>
+        <w:t>сильной прямой корреляционной связью при обоих коэффициентах</w:t>
+      </w:r>
+      <w:r>
+        <w:t xml:space="preserve">. </w:t>
+      </w:r>
+    </w:p>
+    <w:p>
+      <w:r>
+        <w:t xml:space="preserve">Пара </w:t>
+      </w:r>
+      <w:r>
+        <w:t>«и</w:t>
+      </w:r>
+      <w:r>
+        <w:t>ндекс качества жизни – покупательная способность</w:t>
+      </w:r>
+      <w:r>
+        <w:t>»</w:t>
+      </w:r>
+      <w:r>
+        <w:t xml:space="preserve">: </w:t>
+      </w:r>
+      <w:r>
+        <w:t>0.8629 (Пирсон), 0.8928 (Спирмен). Уровень значимости – 15.373 (Рисунок 28).</w:t>
       </w:r>
     </w:p>
     <w:p/>
     <w:p>
-      <w:r>
+      <w:pPr>
+        <w:ind w:firstLine="0"/>
+        <w:jc w:val="center"/>
+      </w:pPr>
+      <w:r>
+        <w:rPr>
+          <w:noProof/>
+        </w:rPr>
         <w:drawing>
-          <wp:inline distT="0" distB="0" distL="0" distR="0" wp14:anchorId="3D4E6051" wp14:editId="02D1DF97">
-            <wp:extent cx="3232150" cy="766061"/>
+          <wp:inline distT="0" distB="0" distL="0" distR="0" wp14:anchorId="7E26A1CC" wp14:editId="1F53E0F3">
+            <wp:extent cx="4104092" cy="1133061"/>
             <wp:effectExtent l="0" t="0" r="0" b="0"/>
-            <wp:docPr id="260945193" name="Рисунок 1"/>
+            <wp:docPr id="1323219215" name="Рисунок 1"/>
             <wp:cNvGraphicFramePr>
               <a:graphicFrameLocks xmlns:a="http://schemas.openxmlformats.org/drawingml/2006/main" noChangeAspect="1"/>
             </wp:cNvGraphicFramePr>
@@ -7532,7 +7593,7 @@
               <a:graphicData uri="http://schemas.openxmlformats.org/drawingml/2006/picture">
                 <pic:pic xmlns:pic="http://schemas.openxmlformats.org/drawingml/2006/picture">
                   <pic:nvPicPr>
-                    <pic:cNvPr id="260945193" name=""/>
+                    <pic:cNvPr id="1323219215" name=""/>
                     <pic:cNvPicPr/>
                   </pic:nvPicPr>
                   <pic:blipFill>
@@ -7544,7 +7605,7 @@
                   <pic:spPr>
                     <a:xfrm>
                       <a:off x="0" y="0"/>
-                      <a:ext cx="3264235" cy="773665"/>
+                      <a:ext cx="4169165" cy="1151027"/>
                     </a:xfrm>
                     <a:prstGeom prst="rect">
                       <a:avLst/>
@@ -7558,18 +7619,93 @@
       </w:r>
     </w:p>
     <w:p>
-      <w:r>
-        <w:t>Рисунок 27 – Корреляционный тест для пары Индекс качества жизни и Покупательная способность</w:t>
-      </w:r>
-    </w:p>
-    <w:p/>
-    <w:p>
-      <w:r>
+      <w:pPr>
+        <w:ind w:firstLine="0"/>
+        <w:jc w:val="center"/>
+      </w:pPr>
+      <w:r>
+        <w:t>Рисунок 2</w:t>
+      </w:r>
+      <w:r>
+        <w:t>8</w:t>
+      </w:r>
+      <w:r>
+        <w:t xml:space="preserve"> – Корреляци</w:t>
+      </w:r>
+      <w:r>
+        <w:t>я</w:t>
+      </w:r>
+      <w:r>
+        <w:t xml:space="preserve"> пары Индекс качества жизни и Покупательная способность</w:t>
+      </w:r>
+    </w:p>
+    <w:p>
+      <w:pPr>
+        <w:ind w:firstLine="0"/>
+        <w:jc w:val="center"/>
+      </w:pPr>
+    </w:p>
+    <w:p>
+      <w:r>
+        <w:t>Пара «</w:t>
+      </w:r>
+      <w:r>
+        <w:t>и</w:t>
+      </w:r>
+      <w:r>
+        <w:t xml:space="preserve">ндекс качества жизни – стоимость жизни»: </w:t>
+      </w:r>
+      <w:r>
+        <w:t xml:space="preserve">0.7601 </w:t>
+      </w:r>
+      <w:r>
+        <w:t xml:space="preserve">(Пирсон), </w:t>
+      </w:r>
+      <w:r>
+        <w:t xml:space="preserve">0.7965 </w:t>
+      </w:r>
+      <w:r>
+        <w:t>(Спирмен). Уровень значимости – 1</w:t>
+      </w:r>
+      <w:r>
+        <w:t>0</w:t>
+      </w:r>
+      <w:r>
+        <w:t>.</w:t>
+      </w:r>
+      <w:r>
+        <w:t>531</w:t>
+      </w:r>
+      <w:r>
+        <w:t xml:space="preserve"> (Рисунок 2</w:t>
+      </w:r>
+      <w:r>
+        <w:t>9</w:t>
+      </w:r>
+      <w:r>
+        <w:t>).</w:t>
+      </w:r>
+    </w:p>
+    <w:p>
+      <w:pPr>
+        <w:ind w:firstLine="0"/>
+        <w:jc w:val="center"/>
+      </w:pPr>
+    </w:p>
+    <w:p>
+      <w:pPr>
+        <w:ind w:firstLine="0"/>
+        <w:jc w:val="center"/>
+      </w:pPr>
+      <w:r>
+        <w:rPr>
+          <w:noProof/>
+        </w:rPr>
         <w:drawing>
-          <wp:inline distT="0" distB="0" distL="0" distR="0" wp14:anchorId="487B675E" wp14:editId="41394DE1">
-            <wp:extent cx="3124200" cy="988215"/>
+          <wp:inline distT="0" distB="0" distL="0" distR="0" wp14:anchorId="1FC24216" wp14:editId="25B7FA1A">
+            <wp:extent cx="4174434" cy="1120926"/>
             <wp:effectExtent l="0" t="0" r="0" b="0"/>
-            <wp:docPr id="1889673695" name="Рисунок 1"/>
+            <wp:docPr id="908523632" name="Рисунок 1"/>
             <wp:cNvGraphicFramePr>
               <a:graphicFrameLocks xmlns:a="http://schemas.openxmlformats.org/drawingml/2006/main" noChangeAspect="1"/>
             </wp:cNvGraphicFramePr>
@@ -7577,7 +7713,7 @@
               <a:graphicData uri="http://schemas.openxmlformats.org/drawingml/2006/picture">
                 <pic:pic xmlns:pic="http://schemas.openxmlformats.org/drawingml/2006/picture">
                   <pic:nvPicPr>
-                    <pic:cNvPr id="1889673695" name=""/>
+                    <pic:cNvPr id="908523632" name=""/>
                     <pic:cNvPicPr/>
                   </pic:nvPicPr>
                   <pic:blipFill>
@@ -7589,7 +7725,7 @@
                   <pic:spPr>
                     <a:xfrm>
                       <a:off x="0" y="0"/>
-                      <a:ext cx="3158166" cy="998959"/>
+                      <a:ext cx="4281864" cy="1149773"/>
                     </a:xfrm>
                     <a:prstGeom prst="rect">
                       <a:avLst/>
@@ -7603,18 +7739,93 @@
       </w:r>
     </w:p>
     <w:p>
-      <w:r>
-        <w:t>Рисунок 28 - Корреляционный тест для пары Индекс качества жизни и Стоимость жизни</w:t>
-      </w:r>
-    </w:p>
-    <w:p/>
-    <w:p>
-      <w:r>
+      <w:pPr>
+        <w:ind w:firstLine="0"/>
+        <w:jc w:val="center"/>
+      </w:pPr>
+      <w:r>
+        <w:t>Рисунок 2</w:t>
+      </w:r>
+      <w:r>
+        <w:t>9</w:t>
+      </w:r>
+      <w:r>
+        <w:t xml:space="preserve"> - Корреляци</w:t>
+      </w:r>
+      <w:r>
+        <w:t>я</w:t>
+      </w:r>
+      <w:r>
+        <w:t xml:space="preserve"> пары Индекс качества жизни и Стоимость жизни</w:t>
+      </w:r>
+    </w:p>
+    <w:p>
+      <w:pPr>
+        <w:ind w:firstLine="0"/>
+        <w:jc w:val="center"/>
+      </w:pPr>
+    </w:p>
+    <w:p>
+      <w:r>
+        <w:t>Пара «</w:t>
+      </w:r>
+      <w:r>
+        <w:t>стоимость жизн</w:t>
+      </w:r>
+      <w:r>
+        <w:t>и – покупательная способность»: 0.</w:t>
+      </w:r>
+      <w:r>
+        <w:t>7574</w:t>
+      </w:r>
+      <w:r>
+        <w:t xml:space="preserve"> (Пирсон), 0.</w:t>
+      </w:r>
+      <w:r>
+        <w:t>7822</w:t>
+      </w:r>
+      <w:r>
+        <w:t xml:space="preserve"> (Спирмен). Уровень значимости – 1</w:t>
+      </w:r>
+      <w:r>
+        <w:t>0</w:t>
+      </w:r>
+      <w:r>
+        <w:t>.</w:t>
+      </w:r>
+      <w:r>
+        <w:t>442</w:t>
+      </w:r>
+      <w:r>
+        <w:t xml:space="preserve"> (Рисунок </w:t>
+      </w:r>
+      <w:r>
+        <w:t>30</w:t>
+      </w:r>
+      <w:r>
+        <w:t>).</w:t>
+      </w:r>
+    </w:p>
+    <w:p>
+      <w:pPr>
+        <w:ind w:firstLine="0"/>
+        <w:jc w:val="center"/>
+      </w:pPr>
+    </w:p>
+    <w:p>
+      <w:pPr>
+        <w:ind w:firstLine="0"/>
+        <w:jc w:val="center"/>
+      </w:pPr>
+      <w:r>
+        <w:rPr>
+          <w:noProof/>
+        </w:rPr>
         <w:drawing>
-          <wp:inline distT="0" distB="0" distL="0" distR="0" wp14:anchorId="4E6D7B37" wp14:editId="591CDBF3">
-            <wp:extent cx="3450444" cy="1047750"/>
+          <wp:inline distT="0" distB="0" distL="0" distR="0" wp14:anchorId="15F88006" wp14:editId="02CE462F">
+            <wp:extent cx="4134678" cy="1128169"/>
             <wp:effectExtent l="0" t="0" r="0" b="0"/>
-            <wp:docPr id="1920057573" name="Рисунок 1"/>
+            <wp:docPr id="1247380830" name="Рисунок 1"/>
             <wp:cNvGraphicFramePr>
               <a:graphicFrameLocks xmlns:a="http://schemas.openxmlformats.org/drawingml/2006/main" noChangeAspect="1"/>
             </wp:cNvGraphicFramePr>
@@ -7622,7 +7833,7 @@
               <a:graphicData uri="http://schemas.openxmlformats.org/drawingml/2006/picture">
                 <pic:pic xmlns:pic="http://schemas.openxmlformats.org/drawingml/2006/picture">
                   <pic:nvPicPr>
-                    <pic:cNvPr id="1920057573" name=""/>
+                    <pic:cNvPr id="1247380830" name=""/>
                     <pic:cNvPicPr/>
                   </pic:nvPicPr>
                   <pic:blipFill>
@@ -7634,7 +7845,7 @@
                   <pic:spPr>
                     <a:xfrm>
                       <a:off x="0" y="0"/>
-                      <a:ext cx="3491918" cy="1060344"/>
+                      <a:ext cx="4206339" cy="1147722"/>
                     </a:xfrm>
                     <a:prstGeom prst="rect">
                       <a:avLst/>
@@ -7648,13 +7859,459 @@
       </w:r>
     </w:p>
     <w:p>
-      <w:r>
-        <w:t>Рисунок 29 - Корреляционный тест для пары Покупательная способность и Стоимость жизни</w:t>
+      <w:pPr>
+        <w:ind w:firstLine="0"/>
+        <w:jc w:val="center"/>
+      </w:pPr>
+      <w:r>
+        <w:t xml:space="preserve">Рисунок </w:t>
+      </w:r>
+      <w:r>
+        <w:t>30</w:t>
+      </w:r>
+      <w:r>
+        <w:t xml:space="preserve"> </w:t>
+      </w:r>
+      <w:r>
+        <w:t>–</w:t>
+      </w:r>
+      <w:r>
+        <w:t xml:space="preserve"> Корреляци</w:t>
+      </w:r>
+      <w:r>
+        <w:t xml:space="preserve">я </w:t>
+      </w:r>
+      <w:r>
+        <w:t>пары Покупательная способность и Стоимость жизни</w:t>
       </w:r>
     </w:p>
     <w:p/>
+    <w:p>
+      <w:r>
+        <w:lastRenderedPageBreak/>
+        <w:t>При числе степеней свободы равном 81 и уровне значимости 0.05 критическое значение критерия Стьюдента составляет 1.9896. Для рассмотренных пар уровень статистической значимости сильно превышает его, следовательно нулевая гипотеза может быть отвергнута, связь между переменными существует.</w:t>
+      </w:r>
+      <w:r>
+        <w:t xml:space="preserve"> </w:t>
+      </w:r>
+    </w:p>
+    <w:p>
+      <w:r>
+        <w:t>Также для пар характерно</w:t>
+      </w:r>
+      <w:r>
+        <w:t xml:space="preserve">, что абсолютные </w:t>
+      </w:r>
+      <w:r>
+        <w:t>з</w:t>
+      </w:r>
+      <w:r>
+        <w:t xml:space="preserve">начения </w:t>
+      </w:r>
+      <w:r>
+        <w:t xml:space="preserve">коэффициента Спирмена </w:t>
+      </w:r>
+      <w:r>
+        <w:t xml:space="preserve">выше, чем коэффициента Пирсона. Это может быть признаком </w:t>
+      </w:r>
+      <w:r>
+        <w:t xml:space="preserve">потенциальной </w:t>
+      </w:r>
+      <w:r>
+        <w:t>нелинейной связи между параметрами.</w:t>
+      </w:r>
+    </w:p>
+    <w:p>
+      <w:r>
+        <w:t xml:space="preserve">Для пары </w:t>
+      </w:r>
+      <w:r>
+        <w:t>«индекс качества жизни – покупательная способность»</w:t>
+      </w:r>
+      <w:r>
+        <w:t xml:space="preserve"> было построено уравнение линейной регрессии:</w:t>
+      </w:r>
+      <w:r>
+        <w:t xml:space="preserve"> </w:t>
+      </w:r>
+      <m:oMath>
+        <m:r>
+          <w:rPr>
+            <w:rFonts w:ascii="Cambria Math" w:hAnsi="Cambria Math"/>
+          </w:rPr>
+          <m:t>Качество жизни=77.19+0.94*Покупательная способность</m:t>
+        </m:r>
+      </m:oMath>
+      <w:r>
+        <w:rPr>
+          <w:rFonts w:eastAsiaTheme="minorEastAsia"/>
+        </w:rPr>
+        <w:t xml:space="preserve"> (Рисунок</w:t>
+      </w:r>
+      <w:r>
+        <w:rPr>
+          <w:rFonts w:eastAsiaTheme="minorEastAsia"/>
+        </w:rPr>
+        <w:t xml:space="preserve"> 31</w:t>
+      </w:r>
+      <w:r>
+        <w:rPr>
+          <w:rFonts w:eastAsiaTheme="minorEastAsia"/>
+        </w:rPr>
+        <w:t>).</w:t>
+      </w:r>
+    </w:p>
     <w:p/>
+    <w:p>
+      <w:pPr>
+        <w:ind w:firstLine="0"/>
+        <w:jc w:val="center"/>
+      </w:pPr>
+      <w:r>
+        <w:rPr>
+          <w:noProof/>
+        </w:rPr>
+        <w:drawing>
+          <wp:inline distT="0" distB="0" distL="0" distR="0" wp14:anchorId="102798EA" wp14:editId="475D5497">
+            <wp:extent cx="4064719" cy="1711354"/>
+            <wp:effectExtent l="0" t="0" r="0" b="0"/>
+            <wp:docPr id="1018471323" name="Рисунок 1"/>
+            <wp:cNvGraphicFramePr>
+              <a:graphicFrameLocks xmlns:a="http://schemas.openxmlformats.org/drawingml/2006/main" noChangeAspect="1"/>
+            </wp:cNvGraphicFramePr>
+            <a:graphic xmlns:a="http://schemas.openxmlformats.org/drawingml/2006/main">
+              <a:graphicData uri="http://schemas.openxmlformats.org/drawingml/2006/picture">
+                <pic:pic xmlns:pic="http://schemas.openxmlformats.org/drawingml/2006/picture">
+                  <pic:nvPicPr>
+                    <pic:cNvPr id="1018471323" name=""/>
+                    <pic:cNvPicPr/>
+                  </pic:nvPicPr>
+                  <pic:blipFill>
+                    <a:blip r:embed="rId38"/>
+                    <a:stretch>
+                      <a:fillRect/>
+                    </a:stretch>
+                  </pic:blipFill>
+                  <pic:spPr>
+                    <a:xfrm>
+                      <a:off x="0" y="0"/>
+                      <a:ext cx="4189382" cy="1763840"/>
+                    </a:xfrm>
+                    <a:prstGeom prst="rect">
+                      <a:avLst/>
+                    </a:prstGeom>
+                  </pic:spPr>
+                </pic:pic>
+              </a:graphicData>
+            </a:graphic>
+          </wp:inline>
+        </w:drawing>
+      </w:r>
+    </w:p>
+    <w:p>
+      <w:pPr>
+        <w:ind w:firstLine="0"/>
+        <w:jc w:val="center"/>
+      </w:pPr>
+      <w:r>
+        <w:t xml:space="preserve">Рисунок 31 – </w:t>
+      </w:r>
+      <w:r>
+        <w:t>З</w:t>
+      </w:r>
+      <w:r>
+        <w:t xml:space="preserve">ависимость </w:t>
+      </w:r>
+      <w:r>
+        <w:t>для пары Индекс качества жизни и Покупательная способность</w:t>
+      </w:r>
+    </w:p>
     <w:p/>
+    <w:p>
+      <w:pPr>
+        <w:ind w:firstLine="0"/>
+        <w:jc w:val="center"/>
+      </w:pPr>
+      <w:r>
+        <w:rPr>
+          <w:noProof/>
+        </w:rPr>
+        <w:lastRenderedPageBreak/>
+        <w:drawing>
+          <wp:inline distT="0" distB="0" distL="0" distR="0" wp14:anchorId="23C38A8E" wp14:editId="73137C6A">
+            <wp:extent cx="3747104" cy="3338818"/>
+            <wp:effectExtent l="0" t="0" r="0" b="0"/>
+            <wp:docPr id="1164145644" name="Рисунок 1"/>
+            <wp:cNvGraphicFramePr>
+              <a:graphicFrameLocks xmlns:a="http://schemas.openxmlformats.org/drawingml/2006/main" noChangeAspect="1"/>
+            </wp:cNvGraphicFramePr>
+            <a:graphic xmlns:a="http://schemas.openxmlformats.org/drawingml/2006/main">
+              <a:graphicData uri="http://schemas.openxmlformats.org/drawingml/2006/picture">
+                <pic:pic xmlns:pic="http://schemas.openxmlformats.org/drawingml/2006/picture">
+                  <pic:nvPicPr>
+                    <pic:cNvPr id="1164145644" name=""/>
+                    <pic:cNvPicPr/>
+                  </pic:nvPicPr>
+                  <pic:blipFill>
+                    <a:blip r:embed="rId39"/>
+                    <a:stretch>
+                      <a:fillRect/>
+                    </a:stretch>
+                  </pic:blipFill>
+                  <pic:spPr>
+                    <a:xfrm>
+                      <a:off x="0" y="0"/>
+                      <a:ext cx="3808901" cy="3393881"/>
+                    </a:xfrm>
+                    <a:prstGeom prst="rect">
+                      <a:avLst/>
+                    </a:prstGeom>
+                  </pic:spPr>
+                </pic:pic>
+              </a:graphicData>
+            </a:graphic>
+          </wp:inline>
+        </w:drawing>
+      </w:r>
+    </w:p>
+    <w:p>
+      <w:pPr>
+        <w:ind w:firstLine="0"/>
+        <w:jc w:val="center"/>
+      </w:pPr>
+      <w:r>
+        <w:t xml:space="preserve">Рисунок 32 – График остатков </w:t>
+      </w:r>
+      <w:r>
+        <w:t xml:space="preserve">для пары </w:t>
+      </w:r>
+      <w:r>
+        <w:t>Кач</w:t>
+      </w:r>
+      <w:r>
+        <w:t>еств</w:t>
+      </w:r>
+      <w:r>
+        <w:t>о</w:t>
+      </w:r>
+      <w:r>
+        <w:t xml:space="preserve"> жизни</w:t>
+      </w:r>
+      <w:r>
+        <w:t xml:space="preserve"> </w:t>
+      </w:r>
+      <w:r>
+        <w:t>–</w:t>
+      </w:r>
+      <w:r>
+        <w:t xml:space="preserve"> П</w:t>
+      </w:r>
+      <w:r>
+        <w:t>окупательная способность</w:t>
+      </w:r>
+    </w:p>
+    <w:p/>
+    <w:p>
+      <w:r>
+        <w:t xml:space="preserve">Для пары </w:t>
+      </w:r>
+      <w:r>
+        <w:t xml:space="preserve">«индекс качества жизни – </w:t>
+      </w:r>
+      <w:r>
+        <w:t>стоимость жизни</w:t>
+      </w:r>
+      <w:r>
+        <w:t>»</w:t>
+      </w:r>
+      <w:r>
+        <w:t xml:space="preserve"> было построено уравнение линейной регрессии: </w:t>
+      </w:r>
+      <m:oMath>
+        <m:r>
+          <w:rPr>
+            <w:rFonts w:ascii="Cambria Math" w:hAnsi="Cambria Math"/>
+          </w:rPr>
+          <m:t>Качество жизни=61.47+1.55*Стоимость жизни</m:t>
+        </m:r>
+      </m:oMath>
+      <w:r>
+        <w:rPr>
+          <w:rFonts w:eastAsiaTheme="minorEastAsia"/>
+        </w:rPr>
+        <w:t xml:space="preserve"> (Рисунок 33)</w:t>
+      </w:r>
+      <w:r>
+        <w:rPr>
+          <w:rFonts w:eastAsiaTheme="minorEastAsia"/>
+        </w:rPr>
+        <w:t>.</w:t>
+      </w:r>
+    </w:p>
+    <w:p/>
+    <w:p>
+      <w:pPr>
+        <w:ind w:firstLine="0"/>
+        <w:jc w:val="center"/>
+      </w:pPr>
+      <w:r>
+        <w:rPr>
+          <w:noProof/>
+        </w:rPr>
+        <w:drawing>
+          <wp:inline distT="0" distB="0" distL="0" distR="0" wp14:anchorId="55B49D19" wp14:editId="2847D5AB">
+            <wp:extent cx="4202808" cy="1828800"/>
+            <wp:effectExtent l="0" t="0" r="0" b="0"/>
+            <wp:docPr id="31154364" name="Рисунок 1"/>
+            <wp:cNvGraphicFramePr>
+              <a:graphicFrameLocks xmlns:a="http://schemas.openxmlformats.org/drawingml/2006/main" noChangeAspect="1"/>
+            </wp:cNvGraphicFramePr>
+            <a:graphic xmlns:a="http://schemas.openxmlformats.org/drawingml/2006/main">
+              <a:graphicData uri="http://schemas.openxmlformats.org/drawingml/2006/picture">
+                <pic:pic xmlns:pic="http://schemas.openxmlformats.org/drawingml/2006/picture">
+                  <pic:nvPicPr>
+                    <pic:cNvPr id="31154364" name=""/>
+                    <pic:cNvPicPr/>
+                  </pic:nvPicPr>
+                  <pic:blipFill>
+                    <a:blip r:embed="rId40"/>
+                    <a:stretch>
+                      <a:fillRect/>
+                    </a:stretch>
+                  </pic:blipFill>
+                  <pic:spPr>
+                    <a:xfrm>
+                      <a:off x="0" y="0"/>
+                      <a:ext cx="4315949" cy="1878032"/>
+                    </a:xfrm>
+                    <a:prstGeom prst="rect">
+                      <a:avLst/>
+                    </a:prstGeom>
+                  </pic:spPr>
+                </pic:pic>
+              </a:graphicData>
+            </a:graphic>
+          </wp:inline>
+        </w:drawing>
+      </w:r>
+    </w:p>
+    <w:p>
+      <w:pPr>
+        <w:ind w:firstLine="0"/>
+        <w:jc w:val="center"/>
+      </w:pPr>
+      <w:r>
+        <w:t xml:space="preserve">Рисунок </w:t>
+      </w:r>
+      <w:r>
+        <w:t>3</w:t>
+      </w:r>
+      <w:r>
+        <w:t>3</w:t>
+      </w:r>
+      <w:r>
+        <w:t xml:space="preserve"> - </w:t>
+      </w:r>
+      <w:r>
+        <w:t>З</w:t>
+      </w:r>
+      <w:r>
+        <w:t xml:space="preserve">ависимость </w:t>
+      </w:r>
+      <w:r>
+        <w:t>для пары Индекс качества жизни и Стоимость жизни</w:t>
+      </w:r>
+    </w:p>
+    <w:p/>
+    <w:p>
+      <w:pPr>
+        <w:ind w:firstLine="0"/>
+        <w:jc w:val="center"/>
+        <w:rPr>
+          <w:lang w:val="en-US"/>
+        </w:rPr>
+      </w:pPr>
+      <w:r>
+        <w:rPr>
+          <w:noProof/>
+        </w:rPr>
+        <w:lastRenderedPageBreak/>
+        <w:drawing>
+          <wp:inline distT="0" distB="0" distL="0" distR="0" wp14:anchorId="6E9553D7" wp14:editId="41B8B493">
+            <wp:extent cx="3745409" cy="3338818"/>
+            <wp:effectExtent l="0" t="0" r="0" b="0"/>
+            <wp:docPr id="104088425" name="Рисунок 1"/>
+            <wp:cNvGraphicFramePr>
+              <a:graphicFrameLocks xmlns:a="http://schemas.openxmlformats.org/drawingml/2006/main" noChangeAspect="1"/>
+            </wp:cNvGraphicFramePr>
+            <a:graphic xmlns:a="http://schemas.openxmlformats.org/drawingml/2006/main">
+              <a:graphicData uri="http://schemas.openxmlformats.org/drawingml/2006/picture">
+                <pic:pic xmlns:pic="http://schemas.openxmlformats.org/drawingml/2006/picture">
+                  <pic:nvPicPr>
+                    <pic:cNvPr id="104088425" name=""/>
+                    <pic:cNvPicPr/>
+                  </pic:nvPicPr>
+                  <pic:blipFill>
+                    <a:blip r:embed="rId41"/>
+                    <a:stretch>
+                      <a:fillRect/>
+                    </a:stretch>
+                  </pic:blipFill>
+                  <pic:spPr>
+                    <a:xfrm>
+                      <a:off x="0" y="0"/>
+                      <a:ext cx="3782549" cy="3371926"/>
+                    </a:xfrm>
+                    <a:prstGeom prst="rect">
+                      <a:avLst/>
+                    </a:prstGeom>
+                  </pic:spPr>
+                </pic:pic>
+              </a:graphicData>
+            </a:graphic>
+          </wp:inline>
+        </w:drawing>
+      </w:r>
+    </w:p>
+    <w:p>
+      <w:pPr>
+        <w:ind w:firstLine="0"/>
+        <w:jc w:val="center"/>
+      </w:pPr>
+      <w:r>
+        <w:t xml:space="preserve">Рисунок </w:t>
+      </w:r>
+      <w:r>
+        <w:t>3</w:t>
+      </w:r>
+      <w:r>
+        <w:t>4</w:t>
+      </w:r>
+      <w:r>
+        <w:t xml:space="preserve"> - </w:t>
+      </w:r>
+      <w:r>
+        <w:t>График остатков</w:t>
+      </w:r>
+      <w:r>
+        <w:t xml:space="preserve"> для</w:t>
+      </w:r>
+      <w:r>
+        <w:t xml:space="preserve"> </w:t>
+      </w:r>
+      <w:r>
+        <w:t>пары Качество жизни</w:t>
+      </w:r>
+      <w:r>
+        <w:t xml:space="preserve"> </w:t>
+      </w:r>
+      <w:r>
+        <w:t>–</w:t>
+      </w:r>
+      <w:r>
+        <w:t xml:space="preserve"> Стоимость жизни</w:t>
+      </w:r>
+    </w:p>
     <w:p/>
     <w:p/>
     <w:p>
@@ -7672,59 +8329,21 @@
       <w:bookmarkEnd w:id="14"/>
     </w:p>
     <w:p/>
-    <w:p/>
-    <w:p/>
-    <w:p/>
-    <w:p/>
     <w:p>
       <w:pPr>
         <w:ind w:firstLine="0"/>
-        <w:jc w:val="center"/>
-      </w:pPr>
-      <w:r>
-        <w:rPr>
-          <w:highlight w:val="yellow"/>
-        </w:rPr>
-        <w:t>СВЯЗЬ</w:t>
-      </w:r>
-      <w:r>
-        <w:rPr>
-          <w:highlight w:val="yellow"/>
-        </w:rPr>
-        <w:t xml:space="preserve"> </w:t>
-      </w:r>
-      <w:r>
-        <w:rPr>
-          <w:highlight w:val="yellow"/>
-        </w:rPr>
-        <w:t>ОТ</w:t>
-      </w:r>
-      <w:r>
-        <w:rPr>
-          <w:highlight w:val="yellow"/>
-        </w:rPr>
-        <w:t xml:space="preserve"> 0.6 </w:t>
-      </w:r>
-      <w:r>
-        <w:rPr>
-          <w:highlight w:val="yellow"/>
-        </w:rPr>
-        <w:t>ДО</w:t>
-      </w:r>
-      <w:r>
-        <w:rPr>
-          <w:highlight w:val="yellow"/>
-        </w:rPr>
-        <w:t xml:space="preserve"> 1, 2-3 </w:t>
-      </w:r>
-      <w:r>
-        <w:rPr>
-          <w:highlight w:val="yellow"/>
-        </w:rPr>
-        <w:t>ПАРЫ</w:t>
-      </w:r>
-    </w:p>
-    <w:p/>
+      </w:pPr>
+    </w:p>
+    <w:p>
+      <w:pPr>
+        <w:ind w:firstLine="0"/>
+      </w:pPr>
+    </w:p>
+    <w:p>
+      <w:pPr>
+        <w:ind w:firstLine="0"/>
+      </w:pPr>
+    </w:p>
     <w:p/>
     <w:p>
       <w:pPr>
@@ -7743,8 +8362,8 @@
     <w:p/>
     <w:p/>
     <w:sectPr>
-      <w:headerReference w:type="default" r:id="rId38"/>
-      <w:headerReference w:type="first" r:id="rId39"/>
+      <w:headerReference w:type="default" r:id="rId42"/>
+      <w:headerReference w:type="first" r:id="rId43"/>
       <w:pgSz w:w="11906" w:h="16838"/>
       <w:pgMar w:top="851" w:right="567" w:bottom="851" w:left="1418" w:header="680" w:footer="680" w:gutter="0"/>
       <w:cols w:space="708"/>
@@ -7756,7 +8375,7 @@
 </file>
 
 <file path=word/endnotes.xml><?xml version="1.0" encoding="utf-8"?>
-<w:endnotes xmlns:wpc="http://schemas.microsoft.com/office/word/2010/wordprocessingCanvas" xmlns:cx="http://schemas.microsoft.com/office/drawing/2014/chartex" xmlns:cx1="http://schemas.microsoft.com/office/drawing/2015/9/8/chartex" xmlns:cx2="http://schemas.microsoft.com/office/drawing/2015/10/21/chartex" xmlns:cx3="http://schemas.microsoft.com/office/drawing/2016/5/9/chartex" xmlns:cx4="http://schemas.microsoft.com/office/drawing/2016/5/10/chartex" xmlns:cx5="http://schemas.microsoft.com/office/drawing/2016/5/11/chartex" xmlns:cx6="http://schemas.microsoft.com/office/drawing/2016/5/12/chartex" xmlns:cx7="http://schemas.microsoft.com/office/drawing/2016/5/13/chartex" xmlns:cx8="http://schemas.microsoft.com/office/drawing/2016/5/14/chartex" xmlns:mc="http://schemas.openxmlformats.org/markup-compatibility/2006" xmlns:aink="http://schemas.microsoft.com/office/drawing/2016/ink" xmlns:am3d="http://schemas.microsoft.com/office/drawing/2017/model3d" xmlns:o="urn:schemas-microsoft-com:office:office" xmlns:oel="http://schemas.microsoft.com/office/2019/extlst" xmlns:r="http://schemas.openxmlformats.org/officeDocument/2006/relationships" xmlns:m="http://schemas.openxmlformats.org/officeDocument/2006/math" xmlns:v="urn:schemas-microsoft-com:vml" xmlns:wp14="http://schemas.microsoft.com/office/word/2010/wordprocessingDrawing" xmlns:wp="http://schemas.openxmlformats.org/drawingml/2006/wordprocessingDrawing" xmlns:w10="urn:schemas-microsoft-com:office:word" xmlns:w="http://schemas.openxmlformats.org/wordprocessingml/2006/main" xmlns:w14="http://schemas.microsoft.com/office/word/2010/wordml" xmlns:w15="http://schemas.microsoft.com/office/word/2012/wordml" xmlns:w16cex="http://schemas.microsoft.com/office/word/2018/wordml/cex" xmlns:w16cid="http://schemas.microsoft.com/office/word/2016/wordml/cid" xmlns:w16="http://schemas.microsoft.com/office/word/2018/wordml" xmlns:w16sdtdh="http://schemas.microsoft.com/office/word/2020/wordml/sdtdatahash" xmlns:w16se="http://schemas.microsoft.com/office/word/2015/wordml/symex" xmlns:wpg="http://schemas.microsoft.com/office/word/2010/wordprocessingGroup" xmlns:wpi="http://schemas.microsoft.com/office/word/2010/wordprocessingInk" xmlns:wne="http://schemas.microsoft.com/office/word/2006/wordml" xmlns:wps="http://schemas.microsoft.com/office/word/2010/wordprocessingShape" mc:Ignorable="w14 w15 w16se w16cid w16 w16cex w16sdtdh wp14">
+<w:endnotes xmlns:wpc="http://schemas.microsoft.com/office/word/2010/wordprocessingCanvas" xmlns:cx="http://schemas.microsoft.com/office/drawing/2014/chartex" xmlns:cx1="http://schemas.microsoft.com/office/drawing/2015/9/8/chartex" xmlns:cx2="http://schemas.microsoft.com/office/drawing/2015/10/21/chartex" xmlns:cx3="http://schemas.microsoft.com/office/drawing/2016/5/9/chartex" xmlns:cx4="http://schemas.microsoft.com/office/drawing/2016/5/10/chartex" xmlns:cx5="http://schemas.microsoft.com/office/drawing/2016/5/11/chartex" xmlns:cx6="http://schemas.microsoft.com/office/drawing/2016/5/12/chartex" xmlns:cx7="http://schemas.microsoft.com/office/drawing/2016/5/13/chartex" xmlns:cx8="http://schemas.microsoft.com/office/drawing/2016/5/14/chartex" xmlns:mc="http://schemas.openxmlformats.org/markup-compatibility/2006" xmlns:aink="http://schemas.microsoft.com/office/drawing/2016/ink" xmlns:am3d="http://schemas.microsoft.com/office/drawing/2017/model3d" xmlns:o="urn:schemas-microsoft-com:office:office" xmlns:oel="http://schemas.microsoft.com/office/2019/extlst" xmlns:r="http://schemas.openxmlformats.org/officeDocument/2006/relationships" xmlns:m="http://schemas.openxmlformats.org/officeDocument/2006/math" xmlns:v="urn:schemas-microsoft-com:vml" xmlns:wp14="http://schemas.microsoft.com/office/word/2010/wordprocessingDrawing" xmlns:wp="http://schemas.openxmlformats.org/drawingml/2006/wordprocessingDrawing" xmlns:w10="urn:schemas-microsoft-com:office:word" xmlns:w="http://schemas.openxmlformats.org/wordprocessingml/2006/main" xmlns:w14="http://schemas.microsoft.com/office/word/2010/wordml" xmlns:w15="http://schemas.microsoft.com/office/word/2012/wordml" xmlns:w16cex="http://schemas.microsoft.com/office/word/2018/wordml/cex" xmlns:w16cid="http://schemas.microsoft.com/office/word/2016/wordml/cid" xmlns:w16="http://schemas.microsoft.com/office/word/2018/wordml" xmlns:w16du="http://schemas.microsoft.com/office/word/2023/wordml/word16du" xmlns:w16sdtdh="http://schemas.microsoft.com/office/word/2020/wordml/sdtdatahash" xmlns:w16se="http://schemas.microsoft.com/office/word/2015/wordml/symex" xmlns:wpg="http://schemas.microsoft.com/office/word/2010/wordprocessingGroup" xmlns:wpi="http://schemas.microsoft.com/office/word/2010/wordprocessingInk" xmlns:wne="http://schemas.microsoft.com/office/word/2006/wordml" xmlns:wps="http://schemas.microsoft.com/office/word/2010/wordprocessingShape" mc:Ignorable="w14 w15 w16se w16cid w16 w16cex w16sdtdh w16du wp14">
   <w:endnote w:type="separator" w:id="-1">
     <w:p>
       <w:pPr>
@@ -7781,7 +8400,7 @@
 </file>
 
 <file path=word/footnotes.xml><?xml version="1.0" encoding="utf-8"?>
-<w:footnotes xmlns:wpc="http://schemas.microsoft.com/office/word/2010/wordprocessingCanvas" xmlns:cx="http://schemas.microsoft.com/office/drawing/2014/chartex" xmlns:cx1="http://schemas.microsoft.com/office/drawing/2015/9/8/chartex" xmlns:cx2="http://schemas.microsoft.com/office/drawing/2015/10/21/chartex" xmlns:cx3="http://schemas.microsoft.com/office/drawing/2016/5/9/chartex" xmlns:cx4="http://schemas.microsoft.com/office/drawing/2016/5/10/chartex" xmlns:cx5="http://schemas.microsoft.com/office/drawing/2016/5/11/chartex" xmlns:cx6="http://schemas.microsoft.com/office/drawing/2016/5/12/chartex" xmlns:cx7="http://schemas.microsoft.com/office/drawing/2016/5/13/chartex" xmlns:cx8="http://schemas.microsoft.com/office/drawing/2016/5/14/chartex" xmlns:mc="http://schemas.openxmlformats.org/markup-compatibility/2006" xmlns:aink="http://schemas.microsoft.com/office/drawing/2016/ink" xmlns:am3d="http://schemas.microsoft.com/office/drawing/2017/model3d" xmlns:o="urn:schemas-microsoft-com:office:office" xmlns:oel="http://schemas.microsoft.com/office/2019/extlst" xmlns:r="http://schemas.openxmlformats.org/officeDocument/2006/relationships" xmlns:m="http://schemas.openxmlformats.org/officeDocument/2006/math" xmlns:v="urn:schemas-microsoft-com:vml" xmlns:wp14="http://schemas.microsoft.com/office/word/2010/wordprocessingDrawing" xmlns:wp="http://schemas.openxmlformats.org/drawingml/2006/wordprocessingDrawing" xmlns:w10="urn:schemas-microsoft-com:office:word" xmlns:w="http://schemas.openxmlformats.org/wordprocessingml/2006/main" xmlns:w14="http://schemas.microsoft.com/office/word/2010/wordml" xmlns:w15="http://schemas.microsoft.com/office/word/2012/wordml" xmlns:w16cex="http://schemas.microsoft.com/office/word/2018/wordml/cex" xmlns:w16cid="http://schemas.microsoft.com/office/word/2016/wordml/cid" xmlns:w16="http://schemas.microsoft.com/office/word/2018/wordml" xmlns:w16sdtdh="http://schemas.microsoft.com/office/word/2020/wordml/sdtdatahash" xmlns:w16se="http://schemas.microsoft.com/office/word/2015/wordml/symex" xmlns:wpg="http://schemas.microsoft.com/office/word/2010/wordprocessingGroup" xmlns:wpi="http://schemas.microsoft.com/office/word/2010/wordprocessingInk" xmlns:wne="http://schemas.microsoft.com/office/word/2006/wordml" xmlns:wps="http://schemas.microsoft.com/office/word/2010/wordprocessingShape" mc:Ignorable="w14 w15 w16se w16cid w16 w16cex w16sdtdh wp14">
+<w:footnotes xmlns:wpc="http://schemas.microsoft.com/office/word/2010/wordprocessingCanvas" xmlns:cx="http://schemas.microsoft.com/office/drawing/2014/chartex" xmlns:cx1="http://schemas.microsoft.com/office/drawing/2015/9/8/chartex" xmlns:cx2="http://schemas.microsoft.com/office/drawing/2015/10/21/chartex" xmlns:cx3="http://schemas.microsoft.com/office/drawing/2016/5/9/chartex" xmlns:cx4="http://schemas.microsoft.com/office/drawing/2016/5/10/chartex" xmlns:cx5="http://schemas.microsoft.com/office/drawing/2016/5/11/chartex" xmlns:cx6="http://schemas.microsoft.com/office/drawing/2016/5/12/chartex" xmlns:cx7="http://schemas.microsoft.com/office/drawing/2016/5/13/chartex" xmlns:cx8="http://schemas.microsoft.com/office/drawing/2016/5/14/chartex" xmlns:mc="http://schemas.openxmlformats.org/markup-compatibility/2006" xmlns:aink="http://schemas.microsoft.com/office/drawing/2016/ink" xmlns:am3d="http://schemas.microsoft.com/office/drawing/2017/model3d" xmlns:o="urn:schemas-microsoft-com:office:office" xmlns:oel="http://schemas.microsoft.com/office/2019/extlst" xmlns:r="http://schemas.openxmlformats.org/officeDocument/2006/relationships" xmlns:m="http://schemas.openxmlformats.org/officeDocument/2006/math" xmlns:v="urn:schemas-microsoft-com:vml" xmlns:wp14="http://schemas.microsoft.com/office/word/2010/wordprocessingDrawing" xmlns:wp="http://schemas.openxmlformats.org/drawingml/2006/wordprocessingDrawing" xmlns:w10="urn:schemas-microsoft-com:office:word" xmlns:w="http://schemas.openxmlformats.org/wordprocessingml/2006/main" xmlns:w14="http://schemas.microsoft.com/office/word/2010/wordml" xmlns:w15="http://schemas.microsoft.com/office/word/2012/wordml" xmlns:w16cex="http://schemas.microsoft.com/office/word/2018/wordml/cex" xmlns:w16cid="http://schemas.microsoft.com/office/word/2016/wordml/cid" xmlns:w16="http://schemas.microsoft.com/office/word/2018/wordml" xmlns:w16du="http://schemas.microsoft.com/office/word/2023/wordml/word16du" xmlns:w16sdtdh="http://schemas.microsoft.com/office/word/2020/wordml/sdtdatahash" xmlns:w16se="http://schemas.microsoft.com/office/word/2015/wordml/symex" xmlns:wpg="http://schemas.microsoft.com/office/word/2010/wordprocessingGroup" xmlns:wpi="http://schemas.microsoft.com/office/word/2010/wordprocessingInk" xmlns:wne="http://schemas.microsoft.com/office/word/2006/wordml" xmlns:wps="http://schemas.microsoft.com/office/word/2010/wordprocessingShape" mc:Ignorable="w14 w15 w16se w16cid w16 w16cex w16sdtdh w16du wp14">
   <w:footnote w:type="separator" w:id="-1">
     <w:p>
       <w:pPr>
@@ -7806,7 +8425,7 @@
 </file>
 
 <file path=word/header1.xml><?xml version="1.0" encoding="utf-8"?>
-<w:hdr xmlns:wpc="http://schemas.microsoft.com/office/word/2010/wordprocessingCanvas" xmlns:cx="http://schemas.microsoft.com/office/drawing/2014/chartex" xmlns:cx1="http://schemas.microsoft.com/office/drawing/2015/9/8/chartex" xmlns:cx2="http://schemas.microsoft.com/office/drawing/2015/10/21/chartex" xmlns:cx3="http://schemas.microsoft.com/office/drawing/2016/5/9/chartex" xmlns:cx4="http://schemas.microsoft.com/office/drawing/2016/5/10/chartex" xmlns:cx5="http://schemas.microsoft.com/office/drawing/2016/5/11/chartex" xmlns:cx6="http://schemas.microsoft.com/office/drawing/2016/5/12/chartex" xmlns:cx7="http://schemas.microsoft.com/office/drawing/2016/5/13/chartex" xmlns:cx8="http://schemas.microsoft.com/office/drawing/2016/5/14/chartex" xmlns:mc="http://schemas.openxmlformats.org/markup-compatibility/2006" xmlns:aink="http://schemas.microsoft.com/office/drawing/2016/ink" xmlns:am3d="http://schemas.microsoft.com/office/drawing/2017/model3d" xmlns:o="urn:schemas-microsoft-com:office:office" xmlns:oel="http://schemas.microsoft.com/office/2019/extlst" xmlns:r="http://schemas.openxmlformats.org/officeDocument/2006/relationships" xmlns:m="http://schemas.openxmlformats.org/officeDocument/2006/math" xmlns:v="urn:schemas-microsoft-com:vml" xmlns:wp14="http://schemas.microsoft.com/office/word/2010/wordprocessingDrawing" xmlns:wp="http://schemas.openxmlformats.org/drawingml/2006/wordprocessingDrawing" xmlns:w10="urn:schemas-microsoft-com:office:word" xmlns:w="http://schemas.openxmlformats.org/wordprocessingml/2006/main" xmlns:w14="http://schemas.microsoft.com/office/word/2010/wordml" xmlns:w15="http://schemas.microsoft.com/office/word/2012/wordml" xmlns:w16cex="http://schemas.microsoft.com/office/word/2018/wordml/cex" xmlns:w16cid="http://schemas.microsoft.com/office/word/2016/wordml/cid" xmlns:w16="http://schemas.microsoft.com/office/word/2018/wordml" xmlns:w16sdtdh="http://schemas.microsoft.com/office/word/2020/wordml/sdtdatahash" xmlns:w16se="http://schemas.microsoft.com/office/word/2015/wordml/symex" xmlns:wpg="http://schemas.microsoft.com/office/word/2010/wordprocessingGroup" xmlns:wpi="http://schemas.microsoft.com/office/word/2010/wordprocessingInk" xmlns:wne="http://schemas.microsoft.com/office/word/2006/wordml" xmlns:wps="http://schemas.microsoft.com/office/word/2010/wordprocessingShape" mc:Ignorable="w14 w15 w16se w16cid w16 w16cex w16sdtdh wp14">
+<w:hdr xmlns:wpc="http://schemas.microsoft.com/office/word/2010/wordprocessingCanvas" xmlns:cx="http://schemas.microsoft.com/office/drawing/2014/chartex" xmlns:cx1="http://schemas.microsoft.com/office/drawing/2015/9/8/chartex" xmlns:cx2="http://schemas.microsoft.com/office/drawing/2015/10/21/chartex" xmlns:cx3="http://schemas.microsoft.com/office/drawing/2016/5/9/chartex" xmlns:cx4="http://schemas.microsoft.com/office/drawing/2016/5/10/chartex" xmlns:cx5="http://schemas.microsoft.com/office/drawing/2016/5/11/chartex" xmlns:cx6="http://schemas.microsoft.com/office/drawing/2016/5/12/chartex" xmlns:cx7="http://schemas.microsoft.com/office/drawing/2016/5/13/chartex" xmlns:cx8="http://schemas.microsoft.com/office/drawing/2016/5/14/chartex" xmlns:mc="http://schemas.openxmlformats.org/markup-compatibility/2006" xmlns:aink="http://schemas.microsoft.com/office/drawing/2016/ink" xmlns:am3d="http://schemas.microsoft.com/office/drawing/2017/model3d" xmlns:o="urn:schemas-microsoft-com:office:office" xmlns:oel="http://schemas.microsoft.com/office/2019/extlst" xmlns:r="http://schemas.openxmlformats.org/officeDocument/2006/relationships" xmlns:m="http://schemas.openxmlformats.org/officeDocument/2006/math" xmlns:v="urn:schemas-microsoft-com:vml" xmlns:wp14="http://schemas.microsoft.com/office/word/2010/wordprocessingDrawing" xmlns:wp="http://schemas.openxmlformats.org/drawingml/2006/wordprocessingDrawing" xmlns:w10="urn:schemas-microsoft-com:office:word" xmlns:w="http://schemas.openxmlformats.org/wordprocessingml/2006/main" xmlns:w14="http://schemas.microsoft.com/office/word/2010/wordml" xmlns:w15="http://schemas.microsoft.com/office/word/2012/wordml" xmlns:w16cex="http://schemas.microsoft.com/office/word/2018/wordml/cex" xmlns:w16cid="http://schemas.microsoft.com/office/word/2016/wordml/cid" xmlns:w16="http://schemas.microsoft.com/office/word/2018/wordml" xmlns:w16du="http://schemas.microsoft.com/office/word/2023/wordml/word16du" xmlns:w16sdtdh="http://schemas.microsoft.com/office/word/2020/wordml/sdtdatahash" xmlns:w16se="http://schemas.microsoft.com/office/word/2015/wordml/symex" xmlns:wpg="http://schemas.microsoft.com/office/word/2010/wordprocessingGroup" xmlns:wpi="http://schemas.microsoft.com/office/word/2010/wordprocessingInk" xmlns:wne="http://schemas.microsoft.com/office/word/2006/wordml" xmlns:wps="http://schemas.microsoft.com/office/word/2010/wordprocessingShape" mc:Ignorable="w14 w15 w16se w16cid w16 w16cex w16sdtdh w16du wp14">
   <w:sdt>
     <w:sdtPr>
       <w:id w:val="-398750801"/>
@@ -7868,7 +8487,7 @@
 </file>
 
 <file path=word/header2.xml><?xml version="1.0" encoding="utf-8"?>
-<w:hdr xmlns:wpc="http://schemas.microsoft.com/office/word/2010/wordprocessingCanvas" xmlns:cx="http://schemas.microsoft.com/office/drawing/2014/chartex" xmlns:cx1="http://schemas.microsoft.com/office/drawing/2015/9/8/chartex" xmlns:cx2="http://schemas.microsoft.com/office/drawing/2015/10/21/chartex" xmlns:cx3="http://schemas.microsoft.com/office/drawing/2016/5/9/chartex" xmlns:cx4="http://schemas.microsoft.com/office/drawing/2016/5/10/chartex" xmlns:cx5="http://schemas.microsoft.com/office/drawing/2016/5/11/chartex" xmlns:cx6="http://schemas.microsoft.com/office/drawing/2016/5/12/chartex" xmlns:cx7="http://schemas.microsoft.com/office/drawing/2016/5/13/chartex" xmlns:cx8="http://schemas.microsoft.com/office/drawing/2016/5/14/chartex" xmlns:mc="http://schemas.openxmlformats.org/markup-compatibility/2006" xmlns:aink="http://schemas.microsoft.com/office/drawing/2016/ink" xmlns:am3d="http://schemas.microsoft.com/office/drawing/2017/model3d" xmlns:o="urn:schemas-microsoft-com:office:office" xmlns:oel="http://schemas.microsoft.com/office/2019/extlst" xmlns:r="http://schemas.openxmlformats.org/officeDocument/2006/relationships" xmlns:m="http://schemas.openxmlformats.org/officeDocument/2006/math" xmlns:v="urn:schemas-microsoft-com:vml" xmlns:wp14="http://schemas.microsoft.com/office/word/2010/wordprocessingDrawing" xmlns:wp="http://schemas.openxmlformats.org/drawingml/2006/wordprocessingDrawing" xmlns:w10="urn:schemas-microsoft-com:office:word" xmlns:w="http://schemas.openxmlformats.org/wordprocessingml/2006/main" xmlns:w14="http://schemas.microsoft.com/office/word/2010/wordml" xmlns:w15="http://schemas.microsoft.com/office/word/2012/wordml" xmlns:w16cex="http://schemas.microsoft.com/office/word/2018/wordml/cex" xmlns:w16cid="http://schemas.microsoft.com/office/word/2016/wordml/cid" xmlns:w16="http://schemas.microsoft.com/office/word/2018/wordml" xmlns:w16sdtdh="http://schemas.microsoft.com/office/word/2020/wordml/sdtdatahash" xmlns:w16se="http://schemas.microsoft.com/office/word/2015/wordml/symex" xmlns:wpg="http://schemas.microsoft.com/office/word/2010/wordprocessingGroup" xmlns:wpi="http://schemas.microsoft.com/office/word/2010/wordprocessingInk" xmlns:wne="http://schemas.microsoft.com/office/word/2006/wordml" xmlns:wps="http://schemas.microsoft.com/office/word/2010/wordprocessingShape" mc:Ignorable="w14 w15 w16se w16cid w16 w16cex w16sdtdh wp14">
+<w:hdr xmlns:wpc="http://schemas.microsoft.com/office/word/2010/wordprocessingCanvas" xmlns:cx="http://schemas.microsoft.com/office/drawing/2014/chartex" xmlns:cx1="http://schemas.microsoft.com/office/drawing/2015/9/8/chartex" xmlns:cx2="http://schemas.microsoft.com/office/drawing/2015/10/21/chartex" xmlns:cx3="http://schemas.microsoft.com/office/drawing/2016/5/9/chartex" xmlns:cx4="http://schemas.microsoft.com/office/drawing/2016/5/10/chartex" xmlns:cx5="http://schemas.microsoft.com/office/drawing/2016/5/11/chartex" xmlns:cx6="http://schemas.microsoft.com/office/drawing/2016/5/12/chartex" xmlns:cx7="http://schemas.microsoft.com/office/drawing/2016/5/13/chartex" xmlns:cx8="http://schemas.microsoft.com/office/drawing/2016/5/14/chartex" xmlns:mc="http://schemas.openxmlformats.org/markup-compatibility/2006" xmlns:aink="http://schemas.microsoft.com/office/drawing/2016/ink" xmlns:am3d="http://schemas.microsoft.com/office/drawing/2017/model3d" xmlns:o="urn:schemas-microsoft-com:office:office" xmlns:oel="http://schemas.microsoft.com/office/2019/extlst" xmlns:r="http://schemas.openxmlformats.org/officeDocument/2006/relationships" xmlns:m="http://schemas.openxmlformats.org/officeDocument/2006/math" xmlns:v="urn:schemas-microsoft-com:vml" xmlns:wp14="http://schemas.microsoft.com/office/word/2010/wordprocessingDrawing" xmlns:wp="http://schemas.openxmlformats.org/drawingml/2006/wordprocessingDrawing" xmlns:w10="urn:schemas-microsoft-com:office:word" xmlns:w="http://schemas.openxmlformats.org/wordprocessingml/2006/main" xmlns:w14="http://schemas.microsoft.com/office/word/2010/wordml" xmlns:w15="http://schemas.microsoft.com/office/word/2012/wordml" xmlns:w16cex="http://schemas.microsoft.com/office/word/2018/wordml/cex" xmlns:w16cid="http://schemas.microsoft.com/office/word/2016/wordml/cid" xmlns:w16="http://schemas.microsoft.com/office/word/2018/wordml" xmlns:w16du="http://schemas.microsoft.com/office/word/2023/wordml/word16du" xmlns:w16sdtdh="http://schemas.microsoft.com/office/word/2020/wordml/sdtdatahash" xmlns:w16se="http://schemas.microsoft.com/office/word/2015/wordml/symex" xmlns:wpg="http://schemas.microsoft.com/office/word/2010/wordprocessingGroup" xmlns:wpi="http://schemas.microsoft.com/office/word/2010/wordprocessingInk" xmlns:wne="http://schemas.microsoft.com/office/word/2006/wordml" xmlns:wps="http://schemas.microsoft.com/office/word/2010/wordprocessingShape" mc:Ignorable="w14 w15 w16se w16cid w16 w16cex w16sdtdh w16du wp14">
   <w:p>
     <w:pPr>
       <w:pStyle w:val="a6"/>
@@ -7884,7 +8503,7 @@
 </file>
 
 <file path=word/numbering.xml><?xml version="1.0" encoding="utf-8"?>
-<w:numbering xmlns:wpc="http://schemas.microsoft.com/office/word/2010/wordprocessingCanvas" xmlns:cx="http://schemas.microsoft.com/office/drawing/2014/chartex" xmlns:cx1="http://schemas.microsoft.com/office/drawing/2015/9/8/chartex" xmlns:cx2="http://schemas.microsoft.com/office/drawing/2015/10/21/chartex" xmlns:cx3="http://schemas.microsoft.com/office/drawing/2016/5/9/chartex" xmlns:cx4="http://schemas.microsoft.com/office/drawing/2016/5/10/chartex" xmlns:cx5="http://schemas.microsoft.com/office/drawing/2016/5/11/chartex" xmlns:cx6="http://schemas.microsoft.com/office/drawing/2016/5/12/chartex" xmlns:cx7="http://schemas.microsoft.com/office/drawing/2016/5/13/chartex" xmlns:cx8="http://schemas.microsoft.com/office/drawing/2016/5/14/chartex" xmlns:mc="http://schemas.openxmlformats.org/markup-compatibility/2006" xmlns:aink="http://schemas.microsoft.com/office/drawing/2016/ink" xmlns:am3d="http://schemas.microsoft.com/office/drawing/2017/model3d" xmlns:o="urn:schemas-microsoft-com:office:office" xmlns:oel="http://schemas.microsoft.com/office/2019/extlst" xmlns:r="http://schemas.openxmlformats.org/officeDocument/2006/relationships" xmlns:m="http://schemas.openxmlformats.org/officeDocument/2006/math" xmlns:v="urn:schemas-microsoft-com:vml" xmlns:wp14="http://schemas.microsoft.com/office/word/2010/wordprocessingDrawing" xmlns:wp="http://schemas.openxmlformats.org/drawingml/2006/wordprocessingDrawing" xmlns:w10="urn:schemas-microsoft-com:office:word" xmlns:w="http://schemas.openxmlformats.org/wordprocessingml/2006/main" xmlns:w14="http://schemas.microsoft.com/office/word/2010/wordml" xmlns:w15="http://schemas.microsoft.com/office/word/2012/wordml" xmlns:w16cex="http://schemas.microsoft.com/office/word/2018/wordml/cex" xmlns:w16cid="http://schemas.microsoft.com/office/word/2016/wordml/cid" xmlns:w16="http://schemas.microsoft.com/office/word/2018/wordml" xmlns:w16sdtdh="http://schemas.microsoft.com/office/word/2020/wordml/sdtdatahash" xmlns:w16se="http://schemas.microsoft.com/office/word/2015/wordml/symex" xmlns:wpg="http://schemas.microsoft.com/office/word/2010/wordprocessingGroup" xmlns:wpi="http://schemas.microsoft.com/office/word/2010/wordprocessingInk" xmlns:wne="http://schemas.microsoft.com/office/word/2006/wordml" xmlns:wps="http://schemas.microsoft.com/office/word/2010/wordprocessingShape" mc:Ignorable="w14 w15 w16se w16cid w16 w16cex w16sdtdh wp14">
+<w:numbering xmlns:wpc="http://schemas.microsoft.com/office/word/2010/wordprocessingCanvas" xmlns:cx="http://schemas.microsoft.com/office/drawing/2014/chartex" xmlns:cx1="http://schemas.microsoft.com/office/drawing/2015/9/8/chartex" xmlns:cx2="http://schemas.microsoft.com/office/drawing/2015/10/21/chartex" xmlns:cx3="http://schemas.microsoft.com/office/drawing/2016/5/9/chartex" xmlns:cx4="http://schemas.microsoft.com/office/drawing/2016/5/10/chartex" xmlns:cx5="http://schemas.microsoft.com/office/drawing/2016/5/11/chartex" xmlns:cx6="http://schemas.microsoft.com/office/drawing/2016/5/12/chartex" xmlns:cx7="http://schemas.microsoft.com/office/drawing/2016/5/13/chartex" xmlns:cx8="http://schemas.microsoft.com/office/drawing/2016/5/14/chartex" xmlns:mc="http://schemas.openxmlformats.org/markup-compatibility/2006" xmlns:aink="http://schemas.microsoft.com/office/drawing/2016/ink" xmlns:am3d="http://schemas.microsoft.com/office/drawing/2017/model3d" xmlns:o="urn:schemas-microsoft-com:office:office" xmlns:oel="http://schemas.microsoft.com/office/2019/extlst" xmlns:r="http://schemas.openxmlformats.org/officeDocument/2006/relationships" xmlns:m="http://schemas.openxmlformats.org/officeDocument/2006/math" xmlns:v="urn:schemas-microsoft-com:vml" xmlns:wp14="http://schemas.microsoft.com/office/word/2010/wordprocessingDrawing" xmlns:wp="http://schemas.openxmlformats.org/drawingml/2006/wordprocessingDrawing" xmlns:w10="urn:schemas-microsoft-com:office:word" xmlns:w="http://schemas.openxmlformats.org/wordprocessingml/2006/main" xmlns:w14="http://schemas.microsoft.com/office/word/2010/wordml" xmlns:w15="http://schemas.microsoft.com/office/word/2012/wordml" xmlns:w16cex="http://schemas.microsoft.com/office/word/2018/wordml/cex" xmlns:w16cid="http://schemas.microsoft.com/office/word/2016/wordml/cid" xmlns:w16="http://schemas.microsoft.com/office/word/2018/wordml" xmlns:w16du="http://schemas.microsoft.com/office/word/2023/wordml/word16du" xmlns:w16sdtdh="http://schemas.microsoft.com/office/word/2020/wordml/sdtdatahash" xmlns:w16se="http://schemas.microsoft.com/office/word/2015/wordml/symex" xmlns:wpg="http://schemas.microsoft.com/office/word/2010/wordprocessingGroup" xmlns:wpi="http://schemas.microsoft.com/office/word/2010/wordprocessingInk" xmlns:wne="http://schemas.microsoft.com/office/word/2006/wordml" xmlns:wps="http://schemas.microsoft.com/office/word/2010/wordprocessingShape" mc:Ignorable="w14 w15 w16se w16cid w16 w16cex w16sdtdh w16du wp14">
   <w:abstractNum w:abstractNumId="0" w15:restartNumberingAfterBreak="0">
     <w:nsid w:val="01AD6806"/>
     <w:multiLevelType w:val="multilevel"/>
@@ -11075,7 +11694,7 @@
 </file>
 
 <file path=word/styles.xml><?xml version="1.0" encoding="utf-8"?>
-<w:styles xmlns:mc="http://schemas.openxmlformats.org/markup-compatibility/2006" xmlns:r="http://schemas.openxmlformats.org/officeDocument/2006/relationships" xmlns:w="http://schemas.openxmlformats.org/wordprocessingml/2006/main" xmlns:w14="http://schemas.microsoft.com/office/word/2010/wordml" xmlns:w15="http://schemas.microsoft.com/office/word/2012/wordml" xmlns:w16cex="http://schemas.microsoft.com/office/word/2018/wordml/cex" xmlns:w16cid="http://schemas.microsoft.com/office/word/2016/wordml/cid" xmlns:w16="http://schemas.microsoft.com/office/word/2018/wordml" xmlns:w16sdtdh="http://schemas.microsoft.com/office/word/2020/wordml/sdtdatahash" xmlns:w16se="http://schemas.microsoft.com/office/word/2015/wordml/symex" mc:Ignorable="w14 w15 w16se w16cid w16 w16cex w16sdtdh">
+<w:styles xmlns:mc="http://schemas.openxmlformats.org/markup-compatibility/2006" xmlns:r="http://schemas.openxmlformats.org/officeDocument/2006/relationships" xmlns:w="http://schemas.openxmlformats.org/wordprocessingml/2006/main" xmlns:w14="http://schemas.microsoft.com/office/word/2010/wordml" xmlns:w15="http://schemas.microsoft.com/office/word/2012/wordml" xmlns:w16cex="http://schemas.microsoft.com/office/word/2018/wordml/cex" xmlns:w16cid="http://schemas.microsoft.com/office/word/2016/wordml/cid" xmlns:w16="http://schemas.microsoft.com/office/word/2018/wordml" xmlns:w16du="http://schemas.microsoft.com/office/word/2023/wordml/word16du" xmlns:w16sdtdh="http://schemas.microsoft.com/office/word/2020/wordml/sdtdatahash" xmlns:w16se="http://schemas.microsoft.com/office/word/2015/wordml/symex" mc:Ignorable="w14 w15 w16se w16cid w16 w16cex w16sdtdh w16du">
   <w:docDefaults>
     <w:rPrDefault>
       <w:rPr>
@@ -11528,6 +12147,7 @@
   <w:style w:type="character" w:default="1" w:styleId="a0">
     <w:name w:val="Default Paragraph Font"/>
     <w:uiPriority w:val="1"/>
+    <w:semiHidden/>
     <w:unhideWhenUsed/>
   </w:style>
   <w:style w:type="table" w:default="1" w:styleId="a1">

</xml_diff>